<commit_message>
commiting changes to one after initial commit
</commit_message>
<xml_diff>
--- a/Documentation for Sporty shoes/Project_Specifications.docx
+++ b/Documentation for Sporty shoes/Project_Specifications.docx
@@ -395,6 +395,16 @@
               </w:rPr>
               <w:t>Vignesh S</w:t>
             </w:r>
+            <w:r>
+              <w:rPr>
+                <w:rFonts w:ascii="Calibri" w:eastAsia="Calibri" w:hAnsi="Calibri" w:cs="Calibri"/>
+                <w:color w:val="000000" w:themeColor="text1"/>
+                <w:sz w:val="24"/>
+                <w:szCs w:val="24"/>
+                <w:lang w:val="en-GB"/>
+              </w:rPr>
+              <w:t>elvam</w:t>
+            </w:r>
           </w:p>
         </w:tc>
       </w:tr>
@@ -536,7 +546,7 @@
                 <w:szCs w:val="24"/>
                 <w:lang w:val="en-GB"/>
               </w:rPr>
-              <w:t>Feb</w:t>
+              <w:t>February</w:t>
             </w:r>
             <w:r>
               <w:rPr>
@@ -1644,11 +1654,9 @@
             <w:tcW w:w="9360" w:type="dxa"/>
           </w:tcPr>
           <w:p>
-            <w:proofErr w:type="spellStart"/>
             <w:r>
               <w:t>Jsp</w:t>
             </w:r>
-            <w:proofErr w:type="spellEnd"/>
           </w:p>
         </w:tc>
       </w:tr>
@@ -2440,7 +2448,6 @@
                 <w:szCs w:val="24"/>
               </w:rPr>
             </w:pPr>
-            <w:proofErr w:type="spellStart"/>
             <w:r>
               <w:rPr>
                 <w:rFonts w:ascii="Calibri" w:eastAsia="Calibri" w:hAnsi="Calibri" w:cs="Calibri"/>
@@ -2459,7 +2466,6 @@
               </w:rPr>
               <w:t>Project</w:t>
             </w:r>
-            <w:proofErr w:type="spellEnd"/>
           </w:p>
         </w:tc>
       </w:tr>
@@ -2477,25 +2483,14 @@
                 <w:szCs w:val="24"/>
               </w:rPr>
             </w:pPr>
-            <w:proofErr w:type="spellStart"/>
-            <w:r>
-              <w:rPr>
-                <w:rFonts w:ascii="Calibri" w:eastAsia="Calibri" w:hAnsi="Calibri" w:cs="Calibri"/>
-                <w:color w:val="000000" w:themeColor="text1"/>
-                <w:sz w:val="24"/>
-                <w:szCs w:val="24"/>
-              </w:rPr>
-              <w:t>Github</w:t>
-            </w:r>
-            <w:proofErr w:type="spellEnd"/>
-            <w:r>
-              <w:rPr>
-                <w:rFonts w:ascii="Calibri" w:eastAsia="Calibri" w:hAnsi="Calibri" w:cs="Calibri"/>
-                <w:color w:val="000000" w:themeColor="text1"/>
-                <w:sz w:val="24"/>
-                <w:szCs w:val="24"/>
-              </w:rPr>
-              <w:t xml:space="preserve"> Link:</w:t>
+            <w:r>
+              <w:rPr>
+                <w:rFonts w:ascii="Calibri" w:eastAsia="Calibri" w:hAnsi="Calibri" w:cs="Calibri"/>
+                <w:color w:val="000000" w:themeColor="text1"/>
+                <w:sz w:val="24"/>
+                <w:szCs w:val="24"/>
+              </w:rPr>
+              <w:t>Github Link:</w:t>
             </w:r>
           </w:p>
         </w:tc>
@@ -2503,7 +2498,19 @@
           <w:tcPr>
             <w:tcW w:w="7230" w:type="dxa"/>
           </w:tcPr>
-          <w:p/>
+          <w:p>
+            <w:hyperlink r:id="rId8" w:history="1">
+              <w:r>
+                <w:rPr>
+                  <w:rStyle w:val="Hyperlink"/>
+                </w:rPr>
+                <w:t>https://github.com/VIGNESH2803/SportyShoes</w:t>
+              </w:r>
+            </w:hyperlink>
+            <w:r>
+              <w:t xml:space="preserve"> </w:t>
+            </w:r>
+          </w:p>
         </w:tc>
       </w:tr>
     </w:tbl>

</xml_diff>